<commit_message>
Finished transmitter and receiver and added documentation
</commit_message>
<xml_diff>
--- a/doc/NEC_IR_Transceiver.docx
+++ b/doc/NEC_IR_Transceiver.docx
@@ -751,11 +751,12 @@
       <w:r>
         <w:t>TEMPORARY SIMULATION</w:t>
       </w:r>
-      <w:bookmarkStart w:id="4" w:name="_GoBack"/>
-      <w:bookmarkEnd w:id="4"/>
-    </w:p>
-    <w:p>
-      <w:r>
+    </w:p>
+    <w:p>
+      <w:r>
+        <w:rPr>
+          <w:noProof/>
+        </w:rPr>
         <w:drawing>
           <wp:inline distT="0" distB="0" distL="0" distR="0" wp14:anchorId="1E8BF3E4" wp14:editId="457E51AA">
             <wp:extent cx="5760720" cy="4265295"/>
@@ -797,10 +798,805 @@
       <w:pPr>
         <w:pStyle w:val="Kop1"/>
       </w:pPr>
-      <w:bookmarkStart w:id="5" w:name="_Toc45223713"/>
+      <w:bookmarkStart w:id="4" w:name="_Toc45223713"/>
       <w:r>
         <w:t>Receiver</w:t>
       </w:r>
+      <w:bookmarkEnd w:id="4"/>
+    </w:p>
+    <w:p>
+      <w:r>
+        <w:t xml:space="preserve">The receiver needs a lot of safety to prevent infinite loops. So the design needs a watchdog timer and time-out safety in the controller. The </w:t>
+      </w:r>
+      <w:r>
+        <w:t>period time of a clock pulse is the following.</w:t>
+      </w:r>
+    </w:p>
+    <w:p>
+      <w:pPr>
+        <w:rPr>
+          <w:rFonts w:eastAsiaTheme="minorEastAsia"/>
+        </w:rPr>
+      </w:pPr>
+      <m:oMathPara>
+        <m:oMathParaPr>
+          <m:jc m:val="left"/>
+        </m:oMathParaPr>
+        <m:oMath>
+          <m:sSub>
+            <m:sSubPr>
+              <m:ctrlPr>
+                <w:rPr>
+                  <w:rFonts w:ascii="Cambria Math" w:hAnsi="Cambria Math"/>
+                  <w:i/>
+                </w:rPr>
+              </m:ctrlPr>
+            </m:sSubPr>
+            <m:e>
+              <m:r>
+                <w:rPr>
+                  <w:rFonts w:ascii="Cambria Math" w:hAnsi="Cambria Math"/>
+                </w:rPr>
+                <m:t>T</m:t>
+              </m:r>
+            </m:e>
+            <m:sub>
+              <m:r>
+                <w:rPr>
+                  <w:rFonts w:ascii="Cambria Math" w:hAnsi="Cambria Math"/>
+                </w:rPr>
+                <m:t>sys</m:t>
+              </m:r>
+            </m:sub>
+          </m:sSub>
+          <m:r>
+            <w:rPr>
+              <w:rFonts w:ascii="Cambria Math" w:hAnsi="Cambria Math"/>
+            </w:rPr>
+            <m:t>=</m:t>
+          </m:r>
+          <m:f>
+            <m:fPr>
+              <m:ctrlPr>
+                <w:rPr>
+                  <w:rFonts w:ascii="Cambria Math" w:hAnsi="Cambria Math"/>
+                  <w:i/>
+                </w:rPr>
+              </m:ctrlPr>
+            </m:fPr>
+            <m:num>
+              <m:r>
+                <w:rPr>
+                  <w:rFonts w:ascii="Cambria Math" w:hAnsi="Cambria Math"/>
+                </w:rPr>
+                <m:t>1</m:t>
+              </m:r>
+            </m:num>
+            <m:den>
+              <m:sSub>
+                <m:sSubPr>
+                  <m:ctrlPr>
+                    <w:rPr>
+                      <w:rFonts w:ascii="Cambria Math" w:hAnsi="Cambria Math"/>
+                      <w:i/>
+                    </w:rPr>
+                  </m:ctrlPr>
+                </m:sSubPr>
+                <m:e>
+                  <m:r>
+                    <w:rPr>
+                      <w:rFonts w:ascii="Cambria Math" w:hAnsi="Cambria Math"/>
+                    </w:rPr>
+                    <m:t>f</m:t>
+                  </m:r>
+                </m:e>
+                <m:sub>
+                  <m:r>
+                    <w:rPr>
+                      <w:rFonts w:ascii="Cambria Math" w:hAnsi="Cambria Math"/>
+                    </w:rPr>
+                    <m:t>sys</m:t>
+                  </m:r>
+                </m:sub>
+              </m:sSub>
+            </m:den>
+          </m:f>
+          <m:r>
+            <w:rPr>
+              <w:rFonts w:ascii="Cambria Math" w:hAnsi="Cambria Math"/>
+            </w:rPr>
+            <m:t>=</m:t>
+          </m:r>
+          <m:f>
+            <m:fPr>
+              <m:ctrlPr>
+                <w:rPr>
+                  <w:rFonts w:ascii="Cambria Math" w:hAnsi="Cambria Math"/>
+                  <w:i/>
+                </w:rPr>
+              </m:ctrlPr>
+            </m:fPr>
+            <m:num>
+              <m:r>
+                <w:rPr>
+                  <w:rFonts w:ascii="Cambria Math" w:hAnsi="Cambria Math"/>
+                </w:rPr>
+                <m:t>1</m:t>
+              </m:r>
+            </m:num>
+            <m:den>
+              <m:r>
+                <w:rPr>
+                  <w:rFonts w:ascii="Cambria Math" w:hAnsi="Cambria Math"/>
+                </w:rPr>
+                <m:t>97656,25</m:t>
+              </m:r>
+            </m:den>
+          </m:f>
+          <m:r>
+            <w:rPr>
+              <w:rFonts w:ascii="Cambria Math" w:hAnsi="Cambria Math"/>
+            </w:rPr>
+            <m:t>=10,24 μs</m:t>
+          </m:r>
+        </m:oMath>
+      </m:oMathPara>
+    </w:p>
+    <w:p>
+      <w:r>
+        <w:t>Imagine using a 10 bit register that holds a value between 0 and 1023, then the maximum time after counting towards overflow is</w:t>
+      </w:r>
+    </w:p>
+    <w:p>
+      <w:pPr>
+        <w:rPr>
+          <w:rFonts w:eastAsiaTheme="minorEastAsia"/>
+        </w:rPr>
+      </w:pPr>
+      <m:oMathPara>
+        <m:oMathParaPr>
+          <m:jc m:val="left"/>
+        </m:oMathParaPr>
+        <m:oMath>
+          <m:sSub>
+            <m:sSubPr>
+              <m:ctrlPr>
+                <w:rPr>
+                  <w:rFonts w:ascii="Cambria Math" w:hAnsi="Cambria Math"/>
+                  <w:i/>
+                </w:rPr>
+              </m:ctrlPr>
+            </m:sSubPr>
+            <m:e>
+              <m:r>
+                <w:rPr>
+                  <w:rFonts w:ascii="Cambria Math" w:hAnsi="Cambria Math"/>
+                </w:rPr>
+                <m:t>T</m:t>
+              </m:r>
+            </m:e>
+            <m:sub>
+              <m:r>
+                <w:rPr>
+                  <w:rFonts w:ascii="Cambria Math" w:hAnsi="Cambria Math"/>
+                </w:rPr>
+                <m:t>max</m:t>
+              </m:r>
+            </m:sub>
+          </m:sSub>
+          <m:r>
+            <w:rPr>
+              <w:rFonts w:ascii="Cambria Math" w:hAnsi="Cambria Math"/>
+            </w:rPr>
+            <m:t>=1024⋅</m:t>
+          </m:r>
+          <m:sSub>
+            <m:sSubPr>
+              <m:ctrlPr>
+                <w:rPr>
+                  <w:rFonts w:ascii="Cambria Math" w:hAnsi="Cambria Math"/>
+                  <w:i/>
+                </w:rPr>
+              </m:ctrlPr>
+            </m:sSubPr>
+            <m:e>
+              <m:r>
+                <w:rPr>
+                  <w:rFonts w:ascii="Cambria Math" w:hAnsi="Cambria Math"/>
+                </w:rPr>
+                <m:t>T</m:t>
+              </m:r>
+            </m:e>
+            <m:sub>
+              <m:r>
+                <w:rPr>
+                  <w:rFonts w:ascii="Cambria Math" w:hAnsi="Cambria Math"/>
+                </w:rPr>
+                <m:t>sys</m:t>
+              </m:r>
+            </m:sub>
+          </m:sSub>
+          <m:r>
+            <w:rPr>
+              <w:rFonts w:ascii="Cambria Math" w:hAnsi="Cambria Math"/>
+            </w:rPr>
+            <m:t>=1024⋅10,24⋅</m:t>
+          </m:r>
+          <m:sSup>
+            <m:sSupPr>
+              <m:ctrlPr>
+                <w:rPr>
+                  <w:rFonts w:ascii="Cambria Math" w:hAnsi="Cambria Math"/>
+                  <w:i/>
+                </w:rPr>
+              </m:ctrlPr>
+            </m:sSupPr>
+            <m:e>
+              <m:r>
+                <w:rPr>
+                  <w:rFonts w:ascii="Cambria Math" w:hAnsi="Cambria Math"/>
+                </w:rPr>
+                <m:t>10</m:t>
+              </m:r>
+            </m:e>
+            <m:sup>
+              <m:r>
+                <w:rPr>
+                  <w:rFonts w:ascii="Cambria Math" w:hAnsi="Cambria Math"/>
+                </w:rPr>
+                <m:t>-6</m:t>
+              </m:r>
+            </m:sup>
+          </m:sSup>
+          <m:r>
+            <w:rPr>
+              <w:rFonts w:ascii="Cambria Math" w:hAnsi="Cambria Math"/>
+            </w:rPr>
+            <m:t>=10,49 ms</m:t>
+          </m:r>
+        </m:oMath>
+      </m:oMathPara>
+    </w:p>
+    <w:p>
+      <w:pPr>
+        <w:rPr>
+          <w:rFonts w:eastAsiaTheme="minorEastAsia"/>
+        </w:rPr>
+      </w:pPr>
+      <w:r>
+        <w:rPr>
+          <w:rFonts w:eastAsiaTheme="minorEastAsia"/>
+        </w:rPr>
+        <w:t>This register is used for detecting the length of a pulse. We take the usual length of a pulse and add and subtract 10% of the time. This results in:</w:t>
+      </w:r>
+    </w:p>
+    <w:tbl>
+      <w:tblPr>
+        <w:tblStyle w:val="Tabelraster"/>
+        <w:tblW w:w="0" w:type="auto"/>
+        <w:tblLook w:val="04A0" w:firstRow="1" w:lastRow="0" w:firstColumn="1" w:lastColumn="0" w:noHBand="0" w:noVBand="1"/>
+      </w:tblPr>
+      <w:tblGrid>
+        <w:gridCol w:w="3020"/>
+        <w:gridCol w:w="3021"/>
+        <w:gridCol w:w="3021"/>
+      </w:tblGrid>
+      <w:tr>
+        <w:tc>
+          <w:tcPr>
+            <w:tcW w:w="3020" w:type="dxa"/>
+          </w:tcPr>
+          <w:p>
+            <w:r>
+              <w:t>Original time</w:t>
+            </w:r>
+          </w:p>
+        </w:tc>
+        <w:tc>
+          <w:tcPr>
+            <w:tcW w:w="3021" w:type="dxa"/>
+          </w:tcPr>
+          <w:p>
+            <w:r>
+              <w:t>Max time</w:t>
+            </w:r>
+          </w:p>
+        </w:tc>
+        <w:tc>
+          <w:tcPr>
+            <w:tcW w:w="3021" w:type="dxa"/>
+          </w:tcPr>
+          <w:p>
+            <w:r>
+              <w:t>Min time</w:t>
+            </w:r>
+          </w:p>
+        </w:tc>
+      </w:tr>
+      <w:tr>
+        <w:tc>
+          <w:tcPr>
+            <w:tcW w:w="3020" w:type="dxa"/>
+          </w:tcPr>
+          <w:p>
+            <w:r>
+              <w:t>9 ms</w:t>
+            </w:r>
+          </w:p>
+        </w:tc>
+        <w:tc>
+          <w:tcPr>
+            <w:tcW w:w="3021" w:type="dxa"/>
+          </w:tcPr>
+          <w:p>
+            <w:r>
+              <w:t>9,9 ms</w:t>
+            </w:r>
+          </w:p>
+        </w:tc>
+        <w:tc>
+          <w:tcPr>
+            <w:tcW w:w="3021" w:type="dxa"/>
+          </w:tcPr>
+          <w:p>
+            <w:r>
+              <w:t>8,1 ms</w:t>
+            </w:r>
+          </w:p>
+        </w:tc>
+      </w:tr>
+      <w:tr>
+        <w:tc>
+          <w:tcPr>
+            <w:tcW w:w="3020" w:type="dxa"/>
+          </w:tcPr>
+          <w:p>
+            <w:r>
+              <w:t>4,5 ms</w:t>
+            </w:r>
+          </w:p>
+        </w:tc>
+        <w:tc>
+          <w:tcPr>
+            <w:tcW w:w="3021" w:type="dxa"/>
+          </w:tcPr>
+          <w:p>
+            <w:r>
+              <w:t>4,95 ms</w:t>
+            </w:r>
+          </w:p>
+        </w:tc>
+        <w:tc>
+          <w:tcPr>
+            <w:tcW w:w="3021" w:type="dxa"/>
+          </w:tcPr>
+          <w:p>
+            <w:r>
+              <w:t>4,05 ms</w:t>
+            </w:r>
+          </w:p>
+        </w:tc>
+      </w:tr>
+      <w:tr>
+        <w:tc>
+          <w:tcPr>
+            <w:tcW w:w="3020" w:type="dxa"/>
+          </w:tcPr>
+          <w:p>
+            <w:r>
+              <w:t>1,69 ms</w:t>
+            </w:r>
+          </w:p>
+        </w:tc>
+        <w:tc>
+          <w:tcPr>
+            <w:tcW w:w="3021" w:type="dxa"/>
+          </w:tcPr>
+          <w:p>
+            <w:r>
+              <w:t>1,859 ms</w:t>
+            </w:r>
+          </w:p>
+        </w:tc>
+        <w:tc>
+          <w:tcPr>
+            <w:tcW w:w="3021" w:type="dxa"/>
+          </w:tcPr>
+          <w:p>
+            <w:r>
+              <w:t>1,521 ms</w:t>
+            </w:r>
+          </w:p>
+        </w:tc>
+      </w:tr>
+      <w:tr>
+        <w:tc>
+          <w:tcPr>
+            <w:tcW w:w="3020" w:type="dxa"/>
+          </w:tcPr>
+          <w:p>
+            <w:r>
+              <w:t>563 us</w:t>
+            </w:r>
+          </w:p>
+        </w:tc>
+        <w:tc>
+          <w:tcPr>
+            <w:tcW w:w="3021" w:type="dxa"/>
+          </w:tcPr>
+          <w:p>
+            <w:r>
+              <w:t>619 us</w:t>
+            </w:r>
+          </w:p>
+        </w:tc>
+        <w:tc>
+          <w:tcPr>
+            <w:tcW w:w="3021" w:type="dxa"/>
+          </w:tcPr>
+          <w:p>
+            <w:r>
+              <w:t>507 ms</w:t>
+            </w:r>
+          </w:p>
+        </w:tc>
+      </w:tr>
+    </w:tbl>
+    <w:p/>
+    <w:p>
+      <w:r>
+        <w:br w:type="page"/>
+      </w:r>
+      <w:r>
+        <w:lastRenderedPageBreak/>
+        <w:t>If we convert these values to counter ticks this results in the following ticks:</w:t>
+      </w:r>
+    </w:p>
+    <w:p>
+      <m:oMath>
+        <m:r>
+          <w:rPr>
+            <w:rFonts w:ascii="Cambria Math" w:hAnsi="Cambria Math"/>
+          </w:rPr>
+          <m:t>P=</m:t>
+        </m:r>
+        <m:f>
+          <m:fPr>
+            <m:ctrlPr>
+              <w:rPr>
+                <w:rFonts w:ascii="Cambria Math" w:hAnsi="Cambria Math"/>
+                <w:i/>
+              </w:rPr>
+            </m:ctrlPr>
+          </m:fPr>
+          <m:num>
+            <m:sSub>
+              <m:sSubPr>
+                <m:ctrlPr>
+                  <w:rPr>
+                    <w:rFonts w:ascii="Cambria Math" w:hAnsi="Cambria Math"/>
+                    <w:i/>
+                  </w:rPr>
+                </m:ctrlPr>
+              </m:sSubPr>
+              <m:e>
+                <m:r>
+                  <w:rPr>
+                    <w:rFonts w:ascii="Cambria Math" w:hAnsi="Cambria Math"/>
+                  </w:rPr>
+                  <m:t>T</m:t>
+                </m:r>
+              </m:e>
+              <m:sub>
+                <m:r>
+                  <w:rPr>
+                    <w:rFonts w:ascii="Cambria Math" w:hAnsi="Cambria Math"/>
+                  </w:rPr>
+                  <m:t>range</m:t>
+                </m:r>
+              </m:sub>
+            </m:sSub>
+          </m:num>
+          <m:den>
+            <m:sSub>
+              <m:sSubPr>
+                <m:ctrlPr>
+                  <w:rPr>
+                    <w:rFonts w:ascii="Cambria Math" w:hAnsi="Cambria Math"/>
+                    <w:i/>
+                  </w:rPr>
+                </m:ctrlPr>
+              </m:sSubPr>
+              <m:e>
+                <m:r>
+                  <w:rPr>
+                    <w:rFonts w:ascii="Cambria Math" w:hAnsi="Cambria Math"/>
+                  </w:rPr>
+                  <m:t>T</m:t>
+                </m:r>
+              </m:e>
+              <m:sub>
+                <m:r>
+                  <w:rPr>
+                    <w:rFonts w:ascii="Cambria Math" w:hAnsi="Cambria Math"/>
+                  </w:rPr>
+                  <m:t>sys</m:t>
+                </m:r>
+              </m:sub>
+            </m:sSub>
+          </m:den>
+        </m:f>
+      </m:oMath>
+      <w:r>
+        <w:rPr>
+          <w:rFonts w:eastAsiaTheme="minorEastAsia"/>
+        </w:rPr>
+        <w:t xml:space="preserve"> where </w:t>
+      </w:r>
+      <m:oMath>
+        <m:sSub>
+          <m:sSubPr>
+            <m:ctrlPr>
+              <w:rPr>
+                <w:rFonts w:ascii="Cambria Math" w:eastAsiaTheme="minorEastAsia" w:hAnsi="Cambria Math"/>
+                <w:i/>
+              </w:rPr>
+            </m:ctrlPr>
+          </m:sSubPr>
+          <m:e>
+            <m:r>
+              <w:rPr>
+                <w:rFonts w:ascii="Cambria Math" w:eastAsiaTheme="minorEastAsia" w:hAnsi="Cambria Math"/>
+              </w:rPr>
+              <m:t>T</m:t>
+            </m:r>
+          </m:e>
+          <m:sub>
+            <m:r>
+              <w:rPr>
+                <w:rFonts w:ascii="Cambria Math" w:eastAsiaTheme="minorEastAsia" w:hAnsi="Cambria Math"/>
+              </w:rPr>
+              <m:t>range</m:t>
+            </m:r>
+          </m:sub>
+        </m:sSub>
+      </m:oMath>
+      <w:r>
+        <w:rPr>
+          <w:rFonts w:eastAsiaTheme="minorEastAsia"/>
+        </w:rPr>
+        <w:t xml:space="preserve"> is the time of the pulse, for example 9 ms.</w:t>
+      </w:r>
+    </w:p>
+    <w:tbl>
+      <w:tblPr>
+        <w:tblStyle w:val="Tabelraster"/>
+        <w:tblW w:w="0" w:type="auto"/>
+        <w:tblLook w:val="04A0" w:firstRow="1" w:lastRow="0" w:firstColumn="1" w:lastColumn="0" w:noHBand="0" w:noVBand="1"/>
+      </w:tblPr>
+      <w:tblGrid>
+        <w:gridCol w:w="2265"/>
+        <w:gridCol w:w="2265"/>
+        <w:gridCol w:w="2266"/>
+        <w:gridCol w:w="2266"/>
+      </w:tblGrid>
+      <w:tr>
+        <w:tc>
+          <w:tcPr>
+            <w:tcW w:w="2265" w:type="dxa"/>
+          </w:tcPr>
+          <w:p>
+            <w:r>
+              <w:t>Original time</w:t>
+            </w:r>
+          </w:p>
+        </w:tc>
+        <w:tc>
+          <w:tcPr>
+            <w:tcW w:w="2265" w:type="dxa"/>
+          </w:tcPr>
+          <w:p>
+            <w:r>
+              <w:t>Original ticks</w:t>
+            </w:r>
+          </w:p>
+        </w:tc>
+        <w:tc>
+          <w:tcPr>
+            <w:tcW w:w="2266" w:type="dxa"/>
+          </w:tcPr>
+          <w:p>
+            <w:r>
+              <w:t>Max ticks</w:t>
+            </w:r>
+          </w:p>
+        </w:tc>
+        <w:tc>
+          <w:tcPr>
+            <w:tcW w:w="2266" w:type="dxa"/>
+          </w:tcPr>
+          <w:p>
+            <w:r>
+              <w:t>Min ticks</w:t>
+            </w:r>
+          </w:p>
+        </w:tc>
+      </w:tr>
+      <w:tr>
+        <w:tc>
+          <w:tcPr>
+            <w:tcW w:w="2265" w:type="dxa"/>
+          </w:tcPr>
+          <w:p>
+            <w:r>
+              <w:t>9 ms</w:t>
+            </w:r>
+          </w:p>
+        </w:tc>
+        <w:tc>
+          <w:tcPr>
+            <w:tcW w:w="2265" w:type="dxa"/>
+          </w:tcPr>
+          <w:p>
+            <w:r>
+              <w:t>878</w:t>
+            </w:r>
+          </w:p>
+        </w:tc>
+        <w:tc>
+          <w:tcPr>
+            <w:tcW w:w="2266" w:type="dxa"/>
+          </w:tcPr>
+          <w:p>
+            <w:r>
+              <w:t>966</w:t>
+            </w:r>
+          </w:p>
+        </w:tc>
+        <w:tc>
+          <w:tcPr>
+            <w:tcW w:w="2266" w:type="dxa"/>
+          </w:tcPr>
+          <w:p>
+            <w:r>
+              <w:t>790</w:t>
+            </w:r>
+          </w:p>
+        </w:tc>
+      </w:tr>
+      <w:tr>
+        <w:tc>
+          <w:tcPr>
+            <w:tcW w:w="2265" w:type="dxa"/>
+          </w:tcPr>
+          <w:p>
+            <w:r>
+              <w:t>4,5 ms</w:t>
+            </w:r>
+          </w:p>
+        </w:tc>
+        <w:tc>
+          <w:tcPr>
+            <w:tcW w:w="2265" w:type="dxa"/>
+          </w:tcPr>
+          <w:p>
+            <w:r>
+              <w:t>439</w:t>
+            </w:r>
+          </w:p>
+        </w:tc>
+        <w:tc>
+          <w:tcPr>
+            <w:tcW w:w="2266" w:type="dxa"/>
+          </w:tcPr>
+          <w:p>
+            <w:r>
+              <w:t>483</w:t>
+            </w:r>
+          </w:p>
+        </w:tc>
+        <w:tc>
+          <w:tcPr>
+            <w:tcW w:w="2266" w:type="dxa"/>
+          </w:tcPr>
+          <w:p>
+            <w:r>
+              <w:t>395</w:t>
+            </w:r>
+          </w:p>
+        </w:tc>
+      </w:tr>
+      <w:tr>
+        <w:tc>
+          <w:tcPr>
+            <w:tcW w:w="2265" w:type="dxa"/>
+          </w:tcPr>
+          <w:p>
+            <w:r>
+              <w:t>1,69 ms</w:t>
+            </w:r>
+          </w:p>
+        </w:tc>
+        <w:tc>
+          <w:tcPr>
+            <w:tcW w:w="2265" w:type="dxa"/>
+          </w:tcPr>
+          <w:p>
+            <w:r>
+              <w:t>165</w:t>
+            </w:r>
+          </w:p>
+        </w:tc>
+        <w:tc>
+          <w:tcPr>
+            <w:tcW w:w="2266" w:type="dxa"/>
+          </w:tcPr>
+          <w:p>
+            <w:r>
+              <w:t>182</w:t>
+            </w:r>
+          </w:p>
+        </w:tc>
+        <w:tc>
+          <w:tcPr>
+            <w:tcW w:w="2266" w:type="dxa"/>
+          </w:tcPr>
+          <w:p>
+            <w:r>
+              <w:t>148</w:t>
+            </w:r>
+          </w:p>
+        </w:tc>
+      </w:tr>
+      <w:tr>
+        <w:tc>
+          <w:tcPr>
+            <w:tcW w:w="2265" w:type="dxa"/>
+          </w:tcPr>
+          <w:p>
+            <w:r>
+              <w:t>563 us</w:t>
+            </w:r>
+          </w:p>
+        </w:tc>
+        <w:tc>
+          <w:tcPr>
+            <w:tcW w:w="2265" w:type="dxa"/>
+          </w:tcPr>
+          <w:p>
+            <w:r>
+              <w:t>55</w:t>
+            </w:r>
+          </w:p>
+        </w:tc>
+        <w:tc>
+          <w:tcPr>
+            <w:tcW w:w="2266" w:type="dxa"/>
+          </w:tcPr>
+          <w:p>
+            <w:r>
+              <w:t>61</w:t>
+            </w:r>
+          </w:p>
+        </w:tc>
+        <w:tc>
+          <w:tcPr>
+            <w:tcW w:w="2266" w:type="dxa"/>
+          </w:tcPr>
+          <w:p>
+            <w:r>
+              <w:t>49</w:t>
+            </w:r>
+          </w:p>
+        </w:tc>
+      </w:tr>
+    </w:tbl>
+    <w:p/>
+    <w:p>
+      <w:r>
+        <w:t>In the design we can take these measurements in the ranges of the timer to determine whether a pulse is valid to use or abort the whole message.</w:t>
+      </w:r>
+      <w:bookmarkStart w:id="5" w:name="_GoBack"/>
       <w:bookmarkEnd w:id="5"/>
     </w:p>
     <w:sectPr>
@@ -1665,6 +2461,35 @@
       <w:u w:val="single"/>
     </w:rPr>
   </w:style>
+  <w:style w:type="character" w:styleId="Tekstvantijdelijkeaanduiding">
+    <w:name w:val="Placeholder Text"/>
+    <w:basedOn w:val="Standaardalinea-lettertype"/>
+    <w:uiPriority w:val="99"/>
+    <w:semiHidden/>
+    <w:rsid w:val="009B2A6F"/>
+    <w:rPr>
+      <w:color w:val="808080"/>
+    </w:rPr>
+  </w:style>
+  <w:style w:type="table" w:styleId="Tabelraster">
+    <w:name w:val="Table Grid"/>
+    <w:basedOn w:val="Standaardtabel"/>
+    <w:uiPriority w:val="39"/>
+    <w:rsid w:val="00040CDF"/>
+    <w:pPr>
+      <w:spacing w:after="0" w:line="240" w:lineRule="auto"/>
+    </w:pPr>
+    <w:tblPr>
+      <w:tblBorders>
+        <w:top w:val="single" w:sz="4" w:space="0" w:color="auto"/>
+        <w:left w:val="single" w:sz="4" w:space="0" w:color="auto"/>
+        <w:bottom w:val="single" w:sz="4" w:space="0" w:color="auto"/>
+        <w:right w:val="single" w:sz="4" w:space="0" w:color="auto"/>
+        <w:insideH w:val="single" w:sz="4" w:space="0" w:color="auto"/>
+        <w:insideV w:val="single" w:sz="4" w:space="0" w:color="auto"/>
+      </w:tblBorders>
+    </w:tblPr>
+  </w:style>
 </w:styles>
 </file>
 
@@ -1968,7 +2793,7 @@
 </file>
 
 <file path=customXml/itemProps1.xml><?xml version="1.0" encoding="utf-8"?>
-<ds:datastoreItem xmlns:ds="http://schemas.openxmlformats.org/officeDocument/2006/customXml" ds:itemID="{A0BC686A-543E-41E0-8B34-9EC12F1CB28B}">
+<ds:datastoreItem xmlns:ds="http://schemas.openxmlformats.org/officeDocument/2006/customXml" ds:itemID="{56175D6A-7B4E-47D5-B947-B9CCAD71B9C8}">
   <ds:schemaRefs>
     <ds:schemaRef ds:uri="http://schemas.openxmlformats.org/officeDocument/2006/bibliography"/>
   </ds:schemaRefs>

</xml_diff>

<commit_message>
Finished documentation and included all simulations
</commit_message>
<xml_diff>
--- a/doc/NEC_IR_Transceiver.docx
+++ b/doc/NEC_IR_Transceiver.docx
@@ -122,7 +122,7 @@
           <w:r>
             <w:fldChar w:fldCharType="separate"/>
           </w:r>
-          <w:hyperlink w:anchor="_Toc45223709" w:history="1">
+          <w:hyperlink w:anchor="_Toc46100829" w:history="1">
             <w:r>
               <w:rPr>
                 <w:rStyle w:val="Hyperlink"/>
@@ -149,7 +149,7 @@
                 <w:noProof/>
                 <w:webHidden/>
               </w:rPr>
-              <w:instrText xml:space="preserve"> PAGEREF _Toc45223709 \h </w:instrText>
+              <w:instrText xml:space="preserve"> PAGEREF _Toc46100829 \h </w:instrText>
             </w:r>
             <w:r>
               <w:rPr>
@@ -192,7 +192,7 @@
               <w:lang w:val="nl-NL" w:eastAsia="nl-NL"/>
             </w:rPr>
           </w:pPr>
-          <w:hyperlink w:anchor="_Toc45223710" w:history="1">
+          <w:hyperlink w:anchor="_Toc46100830" w:history="1">
             <w:r>
               <w:rPr>
                 <w:rStyle w:val="Hyperlink"/>
@@ -219,7 +219,7 @@
                 <w:noProof/>
                 <w:webHidden/>
               </w:rPr>
-              <w:instrText xml:space="preserve"> PAGEREF _Toc45223710 \h </w:instrText>
+              <w:instrText xml:space="preserve"> PAGEREF _Toc46100830 \h </w:instrText>
             </w:r>
             <w:r>
               <w:rPr>
@@ -257,10 +257,12 @@
               <w:tab w:val="right" w:leader="dot" w:pos="9062"/>
             </w:tabs>
             <w:rPr>
+              <w:rFonts w:eastAsiaTheme="minorEastAsia"/>
               <w:noProof/>
+              <w:lang w:val="nl-NL" w:eastAsia="nl-NL"/>
             </w:rPr>
           </w:pPr>
-          <w:hyperlink w:anchor="_Toc45223711" w:history="1">
+          <w:hyperlink w:anchor="_Toc46100831" w:history="1">
             <w:r>
               <w:rPr>
                 <w:rStyle w:val="Hyperlink"/>
@@ -287,7 +289,7 @@
                 <w:noProof/>
                 <w:webHidden/>
               </w:rPr>
-              <w:instrText xml:space="preserve"> PAGEREF _Toc45223711 \h </w:instrText>
+              <w:instrText xml:space="preserve"> PAGEREF _Toc46100831 \h </w:instrText>
             </w:r>
             <w:r>
               <w:rPr>
@@ -325,10 +327,12 @@
               <w:tab w:val="right" w:leader="dot" w:pos="9062"/>
             </w:tabs>
             <w:rPr>
+              <w:rFonts w:eastAsiaTheme="minorEastAsia"/>
               <w:noProof/>
+              <w:lang w:val="nl-NL" w:eastAsia="nl-NL"/>
             </w:rPr>
           </w:pPr>
-          <w:hyperlink w:anchor="_Toc45223712" w:history="1">
+          <w:hyperlink w:anchor="_Toc46100832" w:history="1">
             <w:r>
               <w:rPr>
                 <w:rStyle w:val="Hyperlink"/>
@@ -355,7 +359,7 @@
                 <w:noProof/>
                 <w:webHidden/>
               </w:rPr>
-              <w:instrText xml:space="preserve"> PAGEREF _Toc45223712 \h </w:instrText>
+              <w:instrText xml:space="preserve"> PAGEREF _Toc46100832 \h </w:instrText>
             </w:r>
             <w:r>
               <w:rPr>
@@ -398,7 +402,7 @@
               <w:lang w:val="nl-NL" w:eastAsia="nl-NL"/>
             </w:rPr>
           </w:pPr>
-          <w:hyperlink w:anchor="_Toc45223713" w:history="1">
+          <w:hyperlink w:anchor="_Toc46100833" w:history="1">
             <w:r>
               <w:rPr>
                 <w:rStyle w:val="Hyperlink"/>
@@ -425,7 +429,7 @@
                 <w:noProof/>
                 <w:webHidden/>
               </w:rPr>
-              <w:instrText xml:space="preserve"> PAGEREF _Toc45223713 \h </w:instrText>
+              <w:instrText xml:space="preserve"> PAGEREF _Toc46100833 \h </w:instrText>
             </w:r>
             <w:r>
               <w:rPr>
@@ -446,6 +450,146 @@
                 <w:webHidden/>
               </w:rPr>
               <w:t>6</w:t>
+            </w:r>
+            <w:r>
+              <w:rPr>
+                <w:noProof/>
+                <w:webHidden/>
+              </w:rPr>
+              <w:fldChar w:fldCharType="end"/>
+            </w:r>
+          </w:hyperlink>
+        </w:p>
+        <w:p>
+          <w:pPr>
+            <w:pStyle w:val="Inhopg1"/>
+            <w:tabs>
+              <w:tab w:val="right" w:leader="dot" w:pos="9062"/>
+            </w:tabs>
+            <w:rPr>
+              <w:rFonts w:eastAsiaTheme="minorEastAsia"/>
+              <w:noProof/>
+              <w:lang w:val="nl-NL" w:eastAsia="nl-NL"/>
+            </w:rPr>
+          </w:pPr>
+          <w:hyperlink w:anchor="_Toc46100834" w:history="1">
+            <w:r>
+              <w:rPr>
+                <w:rStyle w:val="Hyperlink"/>
+                <w:noProof/>
+              </w:rPr>
+              <w:t>Design</w:t>
+            </w:r>
+            <w:r>
+              <w:rPr>
+                <w:noProof/>
+                <w:webHidden/>
+              </w:rPr>
+              <w:tab/>
+            </w:r>
+            <w:r>
+              <w:rPr>
+                <w:noProof/>
+                <w:webHidden/>
+              </w:rPr>
+              <w:fldChar w:fldCharType="begin"/>
+            </w:r>
+            <w:r>
+              <w:rPr>
+                <w:noProof/>
+                <w:webHidden/>
+              </w:rPr>
+              <w:instrText xml:space="preserve"> PAGEREF _Toc46100834 \h </w:instrText>
+            </w:r>
+            <w:r>
+              <w:rPr>
+                <w:noProof/>
+                <w:webHidden/>
+              </w:rPr>
+            </w:r>
+            <w:r>
+              <w:rPr>
+                <w:noProof/>
+                <w:webHidden/>
+              </w:rPr>
+              <w:fldChar w:fldCharType="separate"/>
+            </w:r>
+            <w:r>
+              <w:rPr>
+                <w:noProof/>
+                <w:webHidden/>
+              </w:rPr>
+              <w:t>7</w:t>
+            </w:r>
+            <w:r>
+              <w:rPr>
+                <w:noProof/>
+                <w:webHidden/>
+              </w:rPr>
+              <w:fldChar w:fldCharType="end"/>
+            </w:r>
+          </w:hyperlink>
+        </w:p>
+        <w:p>
+          <w:pPr>
+            <w:pStyle w:val="Inhopg1"/>
+            <w:tabs>
+              <w:tab w:val="right" w:leader="dot" w:pos="9062"/>
+            </w:tabs>
+            <w:rPr>
+              <w:rFonts w:eastAsiaTheme="minorEastAsia"/>
+              <w:noProof/>
+              <w:lang w:val="nl-NL" w:eastAsia="nl-NL"/>
+            </w:rPr>
+          </w:pPr>
+          <w:hyperlink w:anchor="_Toc46100835" w:history="1">
+            <w:r>
+              <w:rPr>
+                <w:rStyle w:val="Hyperlink"/>
+                <w:noProof/>
+              </w:rPr>
+              <w:t>Simulation</w:t>
+            </w:r>
+            <w:r>
+              <w:rPr>
+                <w:noProof/>
+                <w:webHidden/>
+              </w:rPr>
+              <w:tab/>
+            </w:r>
+            <w:r>
+              <w:rPr>
+                <w:noProof/>
+                <w:webHidden/>
+              </w:rPr>
+              <w:fldChar w:fldCharType="begin"/>
+            </w:r>
+            <w:r>
+              <w:rPr>
+                <w:noProof/>
+                <w:webHidden/>
+              </w:rPr>
+              <w:instrText xml:space="preserve"> PAGEREF _Toc46100835 \h </w:instrText>
+            </w:r>
+            <w:r>
+              <w:rPr>
+                <w:noProof/>
+                <w:webHidden/>
+              </w:rPr>
+            </w:r>
+            <w:r>
+              <w:rPr>
+                <w:noProof/>
+                <w:webHidden/>
+              </w:rPr>
+              <w:fldChar w:fldCharType="separate"/>
+            </w:r>
+            <w:r>
+              <w:rPr>
+                <w:noProof/>
+                <w:webHidden/>
+              </w:rPr>
+              <w:t>9</w:t>
             </w:r>
             <w:r>
               <w:rPr>
@@ -476,7 +620,7 @@
       <w:pPr>
         <w:pStyle w:val="Kop1"/>
       </w:pPr>
-      <w:bookmarkStart w:id="0" w:name="_Toc45223709"/>
+      <w:bookmarkStart w:id="0" w:name="_Toc46100829"/>
       <w:r>
         <w:lastRenderedPageBreak/>
         <w:t>Introduction</w:t>
@@ -565,7 +709,7 @@
       <w:pPr>
         <w:pStyle w:val="Kop1"/>
       </w:pPr>
-      <w:bookmarkStart w:id="1" w:name="_Toc45223710"/>
+      <w:bookmarkStart w:id="1" w:name="_Toc46100830"/>
       <w:r>
         <w:lastRenderedPageBreak/>
         <w:t>Transmitter</w:t>
@@ -576,7 +720,7 @@
       <w:pPr>
         <w:pStyle w:val="Kop2"/>
       </w:pPr>
-      <w:bookmarkStart w:id="2" w:name="_Toc45223711"/>
+      <w:bookmarkStart w:id="2" w:name="_Toc46100831"/>
       <w:r>
         <w:t>Design</w:t>
       </w:r>
@@ -741,16 +885,11 @@
       <w:pPr>
         <w:pStyle w:val="Kop2"/>
       </w:pPr>
-      <w:bookmarkStart w:id="3" w:name="_Toc45223712"/>
+      <w:bookmarkStart w:id="3" w:name="_Toc46100832"/>
       <w:r>
         <w:t>Simulation</w:t>
       </w:r>
       <w:bookmarkEnd w:id="3"/>
-    </w:p>
-    <w:p>
-      <w:r>
-        <w:t>TEMPORARY SIMULATION</w:t>
-      </w:r>
     </w:p>
     <w:p>
       <w:r>
@@ -758,10 +897,10 @@
           <w:noProof/>
         </w:rPr>
         <w:drawing>
-          <wp:inline distT="0" distB="0" distL="0" distR="0" wp14:anchorId="1E8BF3E4" wp14:editId="457E51AA">
-            <wp:extent cx="5760720" cy="4265295"/>
-            <wp:effectExtent l="0" t="0" r="0" b="1905"/>
-            <wp:docPr id="3" name="Afbeelding 3"/>
+          <wp:inline distT="0" distB="0" distL="0" distR="0" wp14:anchorId="726039D8" wp14:editId="24353EB4">
+            <wp:extent cx="5760720" cy="1725930"/>
+            <wp:effectExtent l="0" t="0" r="0" b="7620"/>
+            <wp:docPr id="8" name="Afbeelding 8"/>
             <wp:cNvGraphicFramePr>
               <a:graphicFrameLocks xmlns:a="http://schemas.openxmlformats.org/drawingml/2006/main" noChangeAspect="1"/>
             </wp:cNvGraphicFramePr>
@@ -769,23 +908,36 @@
               <a:graphicData uri="http://schemas.openxmlformats.org/drawingml/2006/picture">
                 <pic:pic xmlns:pic="http://schemas.openxmlformats.org/drawingml/2006/picture">
                   <pic:nvPicPr>
-                    <pic:cNvPr id="1" name=""/>
-                    <pic:cNvPicPr/>
+                    <pic:cNvPr id="0" name="Picture 5"/>
+                    <pic:cNvPicPr>
+                      <a:picLocks noChangeAspect="1" noChangeArrowheads="1"/>
+                    </pic:cNvPicPr>
                   </pic:nvPicPr>
                   <pic:blipFill>
-                    <a:blip r:embed="rId12"/>
+                    <a:blip r:embed="rId12">
+                      <a:extLst>
+                        <a:ext uri="{28A0092B-C50C-407E-A947-70E740481C1C}">
+                          <a14:useLocalDpi xmlns:a14="http://schemas.microsoft.com/office/drawing/2010/main" val="0"/>
+                        </a:ext>
+                      </a:extLst>
+                    </a:blip>
+                    <a:srcRect/>
                     <a:stretch>
                       <a:fillRect/>
                     </a:stretch>
                   </pic:blipFill>
-                  <pic:spPr>
+                  <pic:spPr bwMode="auto">
                     <a:xfrm>
                       <a:off x="0" y="0"/>
-                      <a:ext cx="5760720" cy="4265295"/>
+                      <a:ext cx="5760720" cy="1725930"/>
                     </a:xfrm>
                     <a:prstGeom prst="rect">
                       <a:avLst/>
                     </a:prstGeom>
+                    <a:noFill/>
+                    <a:ln>
+                      <a:noFill/>
+                    </a:ln>
                   </pic:spPr>
                 </pic:pic>
               </a:graphicData>
@@ -795,10 +947,15 @@
       </w:r>
     </w:p>
     <w:p>
+      <w:r>
+        <w:t>The brown part is the start burst pulse, the red part is the address (0x00F0), the green part is the command (0x01), the blue part is the inverse command (0xFE) and the orange part is the end bit.</w:t>
+      </w:r>
+    </w:p>
+    <w:p>
       <w:pPr>
         <w:pStyle w:val="Kop1"/>
       </w:pPr>
-      <w:bookmarkStart w:id="4" w:name="_Toc45223713"/>
+      <w:bookmarkStart w:id="4" w:name="_Toc46100833"/>
       <w:r>
         <w:t>Receiver</w:t>
       </w:r>
@@ -1596,11 +1753,327 @@
       <w:r>
         <w:t>In the design we can take these measurements in the ranges of the timer to determine whether a pulse is valid to use or abort the whole message.</w:t>
       </w:r>
-      <w:bookmarkStart w:id="5" w:name="_GoBack"/>
+    </w:p>
+    <w:p>
+      <w:pPr>
+        <w:pStyle w:val="Kop2"/>
+      </w:pPr>
+      <w:bookmarkStart w:id="5" w:name="_Toc46100834"/>
+      <w:r>
+        <w:t>Design</w:t>
+      </w:r>
       <w:bookmarkEnd w:id="5"/>
     </w:p>
+    <w:p>
+      <w:r>
+        <w:t>Based on the requirements above the following design is made.</w:t>
+      </w:r>
+    </w:p>
+    <w:p>
+      <w:r>
+        <w:rPr>
+          <w:noProof/>
+        </w:rPr>
+        <w:drawing>
+          <wp:inline distT="0" distB="0" distL="0" distR="0" wp14:anchorId="0F4E0ED5" wp14:editId="5C7F6678">
+            <wp:extent cx="5760720" cy="3449320"/>
+            <wp:effectExtent l="0" t="0" r="0" b="0"/>
+            <wp:docPr id="6" name="Afbeelding 6"/>
+            <wp:cNvGraphicFramePr>
+              <a:graphicFrameLocks xmlns:a="http://schemas.openxmlformats.org/drawingml/2006/main" noChangeAspect="1"/>
+            </wp:cNvGraphicFramePr>
+            <a:graphic xmlns:a="http://schemas.openxmlformats.org/drawingml/2006/main">
+              <a:graphicData uri="http://schemas.openxmlformats.org/drawingml/2006/picture">
+                <pic:pic xmlns:pic="http://schemas.openxmlformats.org/drawingml/2006/picture">
+                  <pic:nvPicPr>
+                    <pic:cNvPr id="0" name="Picture 1"/>
+                    <pic:cNvPicPr>
+                      <a:picLocks noChangeAspect="1" noChangeArrowheads="1"/>
+                    </pic:cNvPicPr>
+                  </pic:nvPicPr>
+                  <pic:blipFill>
+                    <a:blip r:embed="rId13">
+                      <a:extLst>
+                        <a:ext uri="{28A0092B-C50C-407E-A947-70E740481C1C}">
+                          <a14:useLocalDpi xmlns:a14="http://schemas.microsoft.com/office/drawing/2010/main" val="0"/>
+                        </a:ext>
+                      </a:extLst>
+                    </a:blip>
+                    <a:srcRect/>
+                    <a:stretch>
+                      <a:fillRect/>
+                    </a:stretch>
+                  </pic:blipFill>
+                  <pic:spPr bwMode="auto">
+                    <a:xfrm>
+                      <a:off x="0" y="0"/>
+                      <a:ext cx="5760720" cy="3449320"/>
+                    </a:xfrm>
+                    <a:prstGeom prst="rect">
+                      <a:avLst/>
+                    </a:prstGeom>
+                    <a:noFill/>
+                    <a:ln>
+                      <a:noFill/>
+                    </a:ln>
+                  </pic:spPr>
+                </pic:pic>
+              </a:graphicData>
+            </a:graphic>
+          </wp:inline>
+        </w:drawing>
+      </w:r>
+    </w:p>
+    <w:p>
+      <w:r>
+        <w:t>The timer keeps track of the time where the green blocks indicate if the time is in between the boundaries of a specific signal. The mod32 counter is used for indicating the last bit is reached. The shift register shifts in the bits to form a total 32 bits value. After the shift register a data collector separates the address and data from the 32 bits value. If the data and not data are correct the valid flag is raised. If timing is not correct and it’s not detected by the controller itself, the watchdog timer resets the controller, to prevent from hanging infinitly.</w:t>
+      </w:r>
+    </w:p>
+    <w:p>
+      <w:r>
+        <w:br w:type="page"/>
+      </w:r>
+    </w:p>
+    <w:p>
+      <w:r>
+        <w:lastRenderedPageBreak/>
+        <w:t>For the controller the following ASM is designed.</w:t>
+      </w:r>
+    </w:p>
+    <w:p>
+      <w:r>
+        <w:rPr>
+          <w:noProof/>
+        </w:rPr>
+        <w:drawing>
+          <wp:inline distT="0" distB="0" distL="0" distR="0" wp14:anchorId="2F9F29D3" wp14:editId="0103A604">
+            <wp:extent cx="5760720" cy="4264660"/>
+            <wp:effectExtent l="0" t="0" r="0" b="2540"/>
+            <wp:docPr id="7" name="Afbeelding 7"/>
+            <wp:cNvGraphicFramePr>
+              <a:graphicFrameLocks xmlns:a="http://schemas.openxmlformats.org/drawingml/2006/main" noChangeAspect="1"/>
+            </wp:cNvGraphicFramePr>
+            <a:graphic xmlns:a="http://schemas.openxmlformats.org/drawingml/2006/main">
+              <a:graphicData uri="http://schemas.openxmlformats.org/drawingml/2006/picture">
+                <pic:pic xmlns:pic="http://schemas.openxmlformats.org/drawingml/2006/picture">
+                  <pic:nvPicPr>
+                    <pic:cNvPr id="0" name="Picture 3"/>
+                    <pic:cNvPicPr>
+                      <a:picLocks noChangeAspect="1" noChangeArrowheads="1"/>
+                    </pic:cNvPicPr>
+                  </pic:nvPicPr>
+                  <pic:blipFill>
+                    <a:blip r:embed="rId14">
+                      <a:extLst>
+                        <a:ext uri="{28A0092B-C50C-407E-A947-70E740481C1C}">
+                          <a14:useLocalDpi xmlns:a14="http://schemas.microsoft.com/office/drawing/2010/main" val="0"/>
+                        </a:ext>
+                      </a:extLst>
+                    </a:blip>
+                    <a:srcRect/>
+                    <a:stretch>
+                      <a:fillRect/>
+                    </a:stretch>
+                  </pic:blipFill>
+                  <pic:spPr bwMode="auto">
+                    <a:xfrm>
+                      <a:off x="0" y="0"/>
+                      <a:ext cx="5760720" cy="4264660"/>
+                    </a:xfrm>
+                    <a:prstGeom prst="rect">
+                      <a:avLst/>
+                    </a:prstGeom>
+                    <a:noFill/>
+                    <a:ln>
+                      <a:noFill/>
+                    </a:ln>
+                  </pic:spPr>
+                </pic:pic>
+              </a:graphicData>
+            </a:graphic>
+          </wp:inline>
+        </w:drawing>
+      </w:r>
+    </w:p>
+    <w:p>
+      <w:r>
+        <w:t xml:space="preserve">Every jump to label A is an exception based on timing. If a rising or falling edge occurs and the timing is not correct, it will jump to </w:t>
+      </w:r>
+      <w:r>
+        <w:rPr>
+          <w:b/>
+          <w:bCs/>
+        </w:rPr>
+        <w:t>S0</w:t>
+      </w:r>
+      <w:r>
+        <w:t xml:space="preserve"> and restarts it’s procedure. If the exception happens during the message, it will fail continuously because the 9 ms signal is only at the beginning.</w:t>
+      </w:r>
+    </w:p>
+    <w:p>
+      <w:r>
+        <w:br w:type="page"/>
+      </w:r>
+    </w:p>
+    <w:p>
+      <w:pPr>
+        <w:pStyle w:val="Kop2"/>
+      </w:pPr>
+      <w:bookmarkStart w:id="6" w:name="_Toc46100835"/>
+      <w:r>
+        <w:lastRenderedPageBreak/>
+        <w:t>Simulation</w:t>
+      </w:r>
+      <w:bookmarkEnd w:id="6"/>
+    </w:p>
+    <w:p>
+      <w:r>
+        <w:t>With a valid signal (Address is 0xF0F0 and the data is 0x00) The sequence succeeds with the right address and data and a data available flag high.</w:t>
+      </w:r>
+    </w:p>
+    <w:p>
+      <w:r>
+        <w:rPr>
+          <w:noProof/>
+        </w:rPr>
+        <w:drawing>
+          <wp:inline distT="0" distB="0" distL="0" distR="0" wp14:anchorId="32EE2919" wp14:editId="11987E92">
+            <wp:extent cx="5760720" cy="1856740"/>
+            <wp:effectExtent l="0" t="0" r="0" b="0"/>
+            <wp:docPr id="9" name="Afbeelding 9"/>
+            <wp:cNvGraphicFramePr>
+              <a:graphicFrameLocks xmlns:a="http://schemas.openxmlformats.org/drawingml/2006/main" noChangeAspect="1"/>
+            </wp:cNvGraphicFramePr>
+            <a:graphic xmlns:a="http://schemas.openxmlformats.org/drawingml/2006/main">
+              <a:graphicData uri="http://schemas.openxmlformats.org/drawingml/2006/picture">
+                <pic:pic xmlns:pic="http://schemas.openxmlformats.org/drawingml/2006/picture">
+                  <pic:nvPicPr>
+                    <pic:cNvPr id="0" name="Picture 7"/>
+                    <pic:cNvPicPr>
+                      <a:picLocks noChangeAspect="1" noChangeArrowheads="1"/>
+                    </pic:cNvPicPr>
+                  </pic:nvPicPr>
+                  <pic:blipFill>
+                    <a:blip r:embed="rId15">
+                      <a:extLst>
+                        <a:ext uri="{28A0092B-C50C-407E-A947-70E740481C1C}">
+                          <a14:useLocalDpi xmlns:a14="http://schemas.microsoft.com/office/drawing/2010/main" val="0"/>
+                        </a:ext>
+                      </a:extLst>
+                    </a:blip>
+                    <a:srcRect/>
+                    <a:stretch>
+                      <a:fillRect/>
+                    </a:stretch>
+                  </pic:blipFill>
+                  <pic:spPr bwMode="auto">
+                    <a:xfrm>
+                      <a:off x="0" y="0"/>
+                      <a:ext cx="5760720" cy="1856740"/>
+                    </a:xfrm>
+                    <a:prstGeom prst="rect">
+                      <a:avLst/>
+                    </a:prstGeom>
+                    <a:noFill/>
+                    <a:ln>
+                      <a:noFill/>
+                    </a:ln>
+                  </pic:spPr>
+                </pic:pic>
+              </a:graphicData>
+            </a:graphic>
+          </wp:inline>
+        </w:drawing>
+      </w:r>
+    </w:p>
+    <w:p>
+      <w:r>
+        <w:t>When The end bit is removed from the signal and thus there is no other edge to step into another state, the state machine is in an infinite loop, but as indicated in the red circles below, the watchdog timer resets the controller and after that the control clears all the registers and counters.</w:t>
+      </w:r>
+    </w:p>
+    <w:p>
+      <w:r>
+        <w:rPr>
+          <w:noProof/>
+        </w:rPr>
+        <w:drawing>
+          <wp:inline distT="0" distB="0" distL="0" distR="0" wp14:anchorId="19E55382" wp14:editId="38B397BE">
+            <wp:extent cx="5760720" cy="1827530"/>
+            <wp:effectExtent l="0" t="0" r="0" b="1270"/>
+            <wp:docPr id="10" name="Afbeelding 10"/>
+            <wp:cNvGraphicFramePr>
+              <a:graphicFrameLocks xmlns:a="http://schemas.openxmlformats.org/drawingml/2006/main" noChangeAspect="1"/>
+            </wp:cNvGraphicFramePr>
+            <a:graphic xmlns:a="http://schemas.openxmlformats.org/drawingml/2006/main">
+              <a:graphicData uri="http://schemas.openxmlformats.org/drawingml/2006/picture">
+                <pic:pic xmlns:pic="http://schemas.openxmlformats.org/drawingml/2006/picture">
+                  <pic:nvPicPr>
+                    <pic:cNvPr id="0" name="Picture 9"/>
+                    <pic:cNvPicPr>
+                      <a:picLocks noChangeAspect="1" noChangeArrowheads="1"/>
+                    </pic:cNvPicPr>
+                  </pic:nvPicPr>
+                  <pic:blipFill>
+                    <a:blip r:embed="rId16">
+                      <a:extLst>
+                        <a:ext uri="{28A0092B-C50C-407E-A947-70E740481C1C}">
+                          <a14:useLocalDpi xmlns:a14="http://schemas.microsoft.com/office/drawing/2010/main" val="0"/>
+                        </a:ext>
+                      </a:extLst>
+                    </a:blip>
+                    <a:srcRect/>
+                    <a:stretch>
+                      <a:fillRect/>
+                    </a:stretch>
+                  </pic:blipFill>
+                  <pic:spPr bwMode="auto">
+                    <a:xfrm>
+                      <a:off x="0" y="0"/>
+                      <a:ext cx="5760720" cy="1827530"/>
+                    </a:xfrm>
+                    <a:prstGeom prst="rect">
+                      <a:avLst/>
+                    </a:prstGeom>
+                    <a:noFill/>
+                    <a:ln>
+                      <a:noFill/>
+                    </a:ln>
+                  </pic:spPr>
+                </pic:pic>
+              </a:graphicData>
+            </a:graphic>
+          </wp:inline>
+        </w:drawing>
+      </w:r>
+    </w:p>
+    <w:p>
+      <w:r>
+        <w:br w:type="page"/>
+      </w:r>
+    </w:p>
+    <w:p>
+      <w:pPr>
+        <w:pStyle w:val="Kop1"/>
+      </w:pPr>
+      <w:r>
+        <w:lastRenderedPageBreak/>
+        <w:t>Conclusion</w:t>
+      </w:r>
+    </w:p>
+    <w:p>
+      <w:r>
+        <w:t>The design behaves like the design requirements. The only thing that is not included is a repeat signal, in the transmitter nor the receiver. There is no option to accept a repeat signal in the receiver, because of a lack of bits, the watchdog timer shall reset the controller and the transmitter has no repeat option.</w:t>
+      </w:r>
+    </w:p>
+    <w:p>
+      <w:r>
+        <w:t>Because this device is build to send and receive direct commands, the repeat option is not included and not necessary.</w:t>
+      </w:r>
+      <w:bookmarkStart w:id="7" w:name="_GoBack"/>
+      <w:bookmarkEnd w:id="7"/>
+    </w:p>
     <w:sectPr>
-      <w:footerReference w:type="default" r:id="rId13"/>
+      <w:footerReference w:type="default" r:id="rId17"/>
       <w:pgSz w:w="11906" w:h="16838"/>
       <w:pgMar w:top="1417" w:right="1417" w:bottom="1417" w:left="1417" w:header="708" w:footer="708" w:gutter="0"/>
       <w:cols w:space="708"/>
@@ -2793,7 +3266,7 @@
 </file>
 
 <file path=customXml/itemProps1.xml><?xml version="1.0" encoding="utf-8"?>
-<ds:datastoreItem xmlns:ds="http://schemas.openxmlformats.org/officeDocument/2006/customXml" ds:itemID="{56175D6A-7B4E-47D5-B947-B9CCAD71B9C8}">
+<ds:datastoreItem xmlns:ds="http://schemas.openxmlformats.org/officeDocument/2006/customXml" ds:itemID="{11BDBF5D-FA52-44E3-B999-1047DE4B9770}">
   <ds:schemaRefs>
     <ds:schemaRef ds:uri="http://schemas.openxmlformats.org/officeDocument/2006/bibliography"/>
   </ds:schemaRefs>

</xml_diff>